<commit_message>
8 commit. Revision terminada. Se guarda antes de hacer justificado final y quitar los mensajes de revision de pablo.
</commit_message>
<xml_diff>
--- a/TF_SIMULACION_correcccion.docx
+++ b/TF_SIMULACION_correcccion.docx
@@ -2914,8 +2914,8 @@
           <w:color w:val="auto"/>
         </w:rPr>
       </w:pPr>
-      <w:bookmarkStart w:id="21" w:name="_Ref399329799"/>
-      <w:bookmarkStart w:id="22" w:name="_Ref399329805"/>
+      <w:bookmarkStart w:id="21" w:name="_Ref399329805"/>
+      <w:bookmarkStart w:id="22" w:name="_Ref399329799"/>
       <w:r>
         <w:rPr>
           <w:color w:val="auto"/>
@@ -2953,14 +2953,14 @@
         </w:rPr>
         <w:fldChar w:fldCharType="end"/>
       </w:r>
+      <w:bookmarkEnd w:id="21"/>
+      <w:r>
+        <w:rPr>
+          <w:color w:val="auto"/>
+        </w:rPr>
+        <w:t>. Diagrama de flujo de variante 1</w:t>
+      </w:r>
       <w:bookmarkEnd w:id="22"/>
-      <w:r>
-        <w:rPr>
-          <w:color w:val="auto"/>
-        </w:rPr>
-        <w:t>. Diagrama de flujo de variante 1</w:t>
-      </w:r>
-      <w:bookmarkEnd w:id="21"/>
     </w:p>
     <w:p>
       <w:pPr>
@@ -7312,7 +7312,21 @@
           <w:b/>
           <w:color w:val="auto"/>
         </w:rPr>
-        <w:t>Tratamiento números de teléfono pares:</w:t>
+        <w:t xml:space="preserve">Tratamiento </w:t>
+      </w:r>
+      <w:r>
+        <w:rPr>
+          <w:b/>
+          <w:color w:val="auto"/>
+        </w:rPr>
+        <w:t xml:space="preserve">de </w:t>
+      </w:r>
+      <w:r>
+        <w:rPr>
+          <w:b/>
+          <w:color w:val="auto"/>
+        </w:rPr>
+        <w:t>números de teléfono pares:</w:t>
       </w:r>
     </w:p>
     <w:p>
@@ -9047,7 +9061,21 @@
           <w:b/>
           <w:color w:val="auto"/>
         </w:rPr>
-        <w:t>Tratamiento números de teléfono pares:</w:t>
+        <w:t xml:space="preserve">Tratamiento </w:t>
+      </w:r>
+      <w:r>
+        <w:rPr>
+          <w:b/>
+          <w:color w:val="auto"/>
+        </w:rPr>
+        <w:t xml:space="preserve">de </w:t>
+      </w:r>
+      <w:r>
+        <w:rPr>
+          <w:b/>
+          <w:color w:val="auto"/>
+        </w:rPr>
+        <w:t>números de teléfono pares:</w:t>
       </w:r>
     </w:p>
     <w:p>
@@ -9726,167 +9754,72 @@
       <w:pPr>
         <w:rPr>
           <w:rFonts w:ascii="Arial" w:eastAsia="Arial" w:hAnsi="Arial" w:cs="Arial"/>
-        </w:rPr>
-      </w:pPr>
-      <w:r>
-        <w:rPr>
-          <w:rFonts w:ascii="Arial" w:eastAsia="Arial" w:hAnsi="Arial" w:cs="Arial"/>
-        </w:rPr>
-        <w:t>La segunda variante del sistema, que incorpora una cola FIFO para tratar las llamadas sin enlace, incrementa aproximadamente un 5 por ciento la proporción de llamadas exitosas.</w:t>
-      </w:r>
-    </w:p>
-    <w:p>
-      <w:pPr>
+          <w:b/>
+        </w:rPr>
+      </w:pPr>
+      <w:r>
         <w:rPr>
           <w:rFonts w:ascii="Arial" w:eastAsia="Arial" w:hAnsi="Arial" w:cs="Arial"/>
           <w:b/>
         </w:rPr>
-      </w:pPr>
+        <w:t>Para variante 1</w:t>
+      </w:r>
       <w:r>
         <w:rPr>
           <w:rFonts w:ascii="Arial" w:eastAsia="Arial" w:hAnsi="Arial" w:cs="Arial"/>
           <w:b/>
         </w:rPr>
-        <w:t>Para variante</w:t>
-      </w:r>
-      <w:r>
+        <w:t>:</w:t>
+      </w:r>
+    </w:p>
+    <w:p>
+      <w:r>
+        <w:t xml:space="preserve">Se observa </w:t>
+      </w:r>
+      <w:r>
+        <w:t>para esta variante que al fijar la cantidad máxima de enlaces y teléfonos</w:t>
+      </w:r>
+      <w:r>
+        <w:t xml:space="preserve"> </w:t>
+      </w:r>
+      <w:r>
+        <w:t>se obtienen</w:t>
+      </w:r>
+      <w:r>
+        <w:t xml:space="preserve"> los mejores resultados</w:t>
+      </w:r>
+      <w:r>
+        <w:t>, es decir, la proporción más alta de llamadas exitosas.</w:t>
+      </w:r>
+      <w:r>
+        <w:t xml:space="preserve"> </w:t>
+      </w:r>
+      <w:r>
+        <w:t>Esto se debe a que se reducen los casos de llamadas ocupadas y sin enlace.</w:t>
+      </w:r>
+    </w:p>
+    <w:p/>
+    <w:p/>
+    <w:p>
+      <w:pPr>
         <w:rPr>
           <w:rFonts w:ascii="Arial" w:eastAsia="Arial" w:hAnsi="Arial" w:cs="Arial"/>
           <w:b/>
         </w:rPr>
-        <w:t xml:space="preserve"> 2:</w:t>
-      </w:r>
-    </w:p>
-    <w:p>
-      <w:pPr>
-        <w:rPr>
-          <w:rFonts w:ascii="Arial" w:eastAsia="Arial" w:hAnsi="Arial" w:cs="Arial"/>
-        </w:rPr>
-      </w:pPr>
-      <w:r>
-        <w:rPr>
-          <w:rFonts w:ascii="Arial" w:eastAsia="Arial" w:hAnsi="Arial" w:cs="Arial"/>
-        </w:rPr>
-        <w:lastRenderedPageBreak/>
-        <w:t>A medida que disminuye la cantidad de teléfonos, disminuye la proporción de llamadas exitosas, pero también disminuye el tiempo promedio de espera por falta de enlace</w:t>
-      </w:r>
-      <w:r>
-        <w:rPr>
-          <w:rFonts w:ascii="Arial" w:eastAsia="Arial" w:hAnsi="Arial" w:cs="Arial"/>
-        </w:rPr>
-        <w:t xml:space="preserve">. Esta disminución en el tiempo promedio de espera </w:t>
-      </w:r>
-      <w:r>
-        <w:rPr>
-          <w:rFonts w:ascii="Arial" w:eastAsia="Arial" w:hAnsi="Arial" w:cs="Arial"/>
-        </w:rPr>
-        <w:t>se explic</w:t>
-      </w:r>
-      <w:r>
-        <w:rPr>
-          <w:rFonts w:ascii="Arial" w:eastAsia="Arial" w:hAnsi="Arial" w:cs="Arial"/>
-        </w:rPr>
-        <w:t>a</w:t>
-      </w:r>
-      <w:r>
-        <w:rPr>
-          <w:rFonts w:ascii="Arial" w:eastAsia="Arial" w:hAnsi="Arial" w:cs="Arial"/>
-        </w:rPr>
-        <w:t xml:space="preserve"> al haber menos teléfonos</w:t>
-      </w:r>
-      <w:r>
-        <w:rPr>
-          <w:rFonts w:ascii="Arial" w:eastAsia="Arial" w:hAnsi="Arial" w:cs="Arial"/>
-        </w:rPr>
-        <w:t xml:space="preserve"> en el sistema</w:t>
-      </w:r>
-      <w:r>
-        <w:rPr>
-          <w:rFonts w:ascii="Arial" w:eastAsia="Arial" w:hAnsi="Arial" w:cs="Arial"/>
-        </w:rPr>
-        <w:t xml:space="preserve"> </w:t>
-      </w:r>
-      <w:r>
-        <w:rPr>
-          <w:rFonts w:ascii="Arial" w:eastAsia="Arial" w:hAnsi="Arial" w:cs="Arial"/>
-        </w:rPr>
-        <w:t>se producen más casos de llamadas ocupadas.</w:t>
-      </w:r>
-    </w:p>
-    <w:p>
-      <w:pPr>
-        <w:rPr>
-          <w:rFonts w:eastAsia="Arial"/>
-        </w:rPr>
-      </w:pPr>
-      <w:r>
-        <w:rPr>
-          <w:rFonts w:eastAsia="Arial"/>
-        </w:rPr>
-        <w:t>Se puede aprecia</w:t>
-      </w:r>
-      <w:r>
-        <w:rPr>
-          <w:rFonts w:eastAsia="Arial"/>
-        </w:rPr>
-        <w:t xml:space="preserve">r </w:t>
-      </w:r>
-      <w:r>
-        <w:rPr>
-          <w:rFonts w:eastAsia="Arial"/>
-        </w:rPr>
-        <w:t xml:space="preserve">al fijar una </w:t>
-      </w:r>
-      <w:r>
-        <w:rPr>
-          <w:rFonts w:eastAsia="Arial"/>
-        </w:rPr>
-        <w:t xml:space="preserve">determinada cantidad de teléfonos </w:t>
-      </w:r>
-      <w:r>
-        <w:rPr>
-          <w:rFonts w:eastAsia="Arial"/>
-        </w:rPr>
-        <w:t>que a</w:t>
-      </w:r>
-      <w:r>
-        <w:rPr>
-          <w:rFonts w:eastAsia="Arial"/>
-        </w:rPr>
-        <w:t xml:space="preserve"> medida que crece la proporción de llamadas exitosas, decrece el tiempo medio de espera.</w:t>
-      </w:r>
-      <w:r>
-        <w:rPr>
-          <w:rFonts w:eastAsia="Arial"/>
-        </w:rPr>
-        <w:t xml:space="preserve"> La justificación es que la proporción de exitosas crece por aumentar la cantidad de enlaces y tal incremento como consecuencia hace disminuir los tiempos de espera promedio.</w:t>
-      </w:r>
-      <w:r>
-        <w:rPr>
-          <w:rFonts w:eastAsia="Arial"/>
-        </w:rPr>
-        <w:t xml:space="preserve"> </w:t>
-      </w:r>
-      <w:r>
-        <w:rPr>
-          <w:rFonts w:eastAsia="Arial"/>
-        </w:rPr>
-        <w:t>De esta manera, la proporción de llamadas exitosas es inversamente proporcional al tiempo de espera promedio.</w:t>
-      </w:r>
-    </w:p>
-    <w:p>
-      <w:pPr>
+      </w:pPr>
+      <w:r>
         <w:rPr>
           <w:rFonts w:ascii="Arial" w:eastAsia="Arial" w:hAnsi="Arial" w:cs="Arial"/>
           <w:b/>
         </w:rPr>
-      </w:pPr>
+        <w:t>Para variante</w:t>
+      </w:r>
       <w:r>
         <w:rPr>
           <w:rFonts w:ascii="Arial" w:eastAsia="Arial" w:hAnsi="Arial" w:cs="Arial"/>
           <w:b/>
         </w:rPr>
-        <w:t>Para ejercicio 1 y 2:</w:t>
+        <w:t xml:space="preserve"> 2:</w:t>
       </w:r>
     </w:p>
     <w:p>
@@ -9899,6 +9832,226 @@
         <w:rPr>
           <w:rFonts w:ascii="Arial" w:eastAsia="Arial" w:hAnsi="Arial" w:cs="Arial"/>
         </w:rPr>
+        <w:t>La s</w:t>
+      </w:r>
+      <w:r>
+        <w:rPr>
+          <w:rFonts w:ascii="Arial" w:eastAsia="Arial" w:hAnsi="Arial" w:cs="Arial"/>
+        </w:rPr>
+        <w:t xml:space="preserve">egunda variante del sistema, </w:t>
+      </w:r>
+      <w:r>
+        <w:rPr>
+          <w:rFonts w:ascii="Arial" w:eastAsia="Arial" w:hAnsi="Arial" w:cs="Arial"/>
+        </w:rPr>
+        <w:t>al</w:t>
+      </w:r>
+      <w:r>
+        <w:rPr>
+          <w:rFonts w:ascii="Arial" w:eastAsia="Arial" w:hAnsi="Arial" w:cs="Arial"/>
+        </w:rPr>
+        <w:t xml:space="preserve"> incorpora</w:t>
+      </w:r>
+      <w:r>
+        <w:rPr>
+          <w:rFonts w:ascii="Arial" w:eastAsia="Arial" w:hAnsi="Arial" w:cs="Arial"/>
+        </w:rPr>
+        <w:t>r</w:t>
+      </w:r>
+      <w:r>
+        <w:rPr>
+          <w:rFonts w:ascii="Arial" w:eastAsia="Arial" w:hAnsi="Arial" w:cs="Arial"/>
+        </w:rPr>
+        <w:t xml:space="preserve"> una cola FIFO para tratar las llamadas sin enlace, incrementa aproximadamente </w:t>
+      </w:r>
+      <w:r>
+        <w:rPr>
+          <w:rFonts w:ascii="Arial" w:eastAsia="Arial" w:hAnsi="Arial" w:cs="Arial"/>
+        </w:rPr>
+        <w:t xml:space="preserve">en </w:t>
+      </w:r>
+      <w:r>
+        <w:rPr>
+          <w:rFonts w:ascii="Arial" w:eastAsia="Arial" w:hAnsi="Arial" w:cs="Arial"/>
+        </w:rPr>
+        <w:t>un 5 por ciento la proporción de llamadas exitosas.</w:t>
+      </w:r>
+    </w:p>
+    <w:p>
+      <w:r>
+        <w:t xml:space="preserve">Se observa que al fijar la cantidad máxima de enlaces y teléfonos </w:t>
+      </w:r>
+      <w:r>
+        <w:t xml:space="preserve">se obtiene </w:t>
+      </w:r>
+      <w:r>
+        <w:t xml:space="preserve">la proporción más alta de llamadas exitosas. Esto se debe también a la reducción de los casos de llamadas </w:t>
+      </w:r>
+      <w:r>
+        <w:t>ocupadas y sin enlace, que como consecuencia, reducen el tiempo de ocio de los enlaces.</w:t>
+      </w:r>
+    </w:p>
+    <w:p>
+      <w:pPr>
+        <w:rPr>
+          <w:rFonts w:ascii="Arial" w:eastAsia="Arial" w:hAnsi="Arial" w:cs="Arial"/>
+        </w:rPr>
+      </w:pPr>
+      <w:r>
+        <w:rPr>
+          <w:rFonts w:ascii="Arial" w:eastAsia="Arial" w:hAnsi="Arial" w:cs="Arial"/>
+        </w:rPr>
+        <w:t>A medida que disminuye la cantidad de teléfonos, disminuye la proporción de llamadas exitosas, pero también disminuye el tiempo promedio de espera por falta de enlace</w:t>
+      </w:r>
+      <w:r>
+        <w:rPr>
+          <w:rFonts w:ascii="Arial" w:eastAsia="Arial" w:hAnsi="Arial" w:cs="Arial"/>
+        </w:rPr>
+        <w:t xml:space="preserve">. Esta disminución en el tiempo promedio de espera </w:t>
+      </w:r>
+      <w:r>
+        <w:rPr>
+          <w:rFonts w:ascii="Arial" w:eastAsia="Arial" w:hAnsi="Arial" w:cs="Arial"/>
+        </w:rPr>
+        <w:t>se explic</w:t>
+      </w:r>
+      <w:r>
+        <w:rPr>
+          <w:rFonts w:ascii="Arial" w:eastAsia="Arial" w:hAnsi="Arial" w:cs="Arial"/>
+        </w:rPr>
+        <w:t>a</w:t>
+      </w:r>
+      <w:r>
+        <w:rPr>
+          <w:rFonts w:ascii="Arial" w:eastAsia="Arial" w:hAnsi="Arial" w:cs="Arial"/>
+        </w:rPr>
+        <w:t xml:space="preserve"> al haber menos teléfonos</w:t>
+      </w:r>
+      <w:r>
+        <w:rPr>
+          <w:rFonts w:ascii="Arial" w:eastAsia="Arial" w:hAnsi="Arial" w:cs="Arial"/>
+        </w:rPr>
+        <w:t xml:space="preserve"> en el sistema</w:t>
+      </w:r>
+      <w:r>
+        <w:rPr>
+          <w:rFonts w:ascii="Arial" w:eastAsia="Arial" w:hAnsi="Arial" w:cs="Arial"/>
+        </w:rPr>
+        <w:t xml:space="preserve"> </w:t>
+      </w:r>
+      <w:r>
+        <w:rPr>
+          <w:rFonts w:ascii="Arial" w:eastAsia="Arial" w:hAnsi="Arial" w:cs="Arial"/>
+        </w:rPr>
+        <w:t>y como consecuencia producirse</w:t>
+      </w:r>
+      <w:r>
+        <w:rPr>
+          <w:rFonts w:ascii="Arial" w:eastAsia="Arial" w:hAnsi="Arial" w:cs="Arial"/>
+        </w:rPr>
+        <w:t xml:space="preserve"> más casos de llamadas ocupadas.</w:t>
+      </w:r>
+    </w:p>
+    <w:p>
+      <w:pPr>
+        <w:rPr>
+          <w:rFonts w:eastAsia="Arial"/>
+        </w:rPr>
+      </w:pPr>
+      <w:r>
+        <w:rPr>
+          <w:rFonts w:eastAsia="Arial"/>
+        </w:rPr>
+        <w:t>Se puede aprecia</w:t>
+      </w:r>
+      <w:r>
+        <w:rPr>
+          <w:rFonts w:eastAsia="Arial"/>
+        </w:rPr>
+        <w:t xml:space="preserve">r </w:t>
+      </w:r>
+      <w:r>
+        <w:rPr>
+          <w:rFonts w:eastAsia="Arial"/>
+        </w:rPr>
+        <w:t xml:space="preserve">al fijar una </w:t>
+      </w:r>
+      <w:r>
+        <w:rPr>
+          <w:rFonts w:eastAsia="Arial"/>
+        </w:rPr>
+        <w:t xml:space="preserve">determinada cantidad de teléfonos </w:t>
+      </w:r>
+      <w:r>
+        <w:rPr>
+          <w:rFonts w:eastAsia="Arial"/>
+        </w:rPr>
+        <w:t>que a</w:t>
+      </w:r>
+      <w:r>
+        <w:rPr>
+          <w:rFonts w:eastAsia="Arial"/>
+        </w:rPr>
+        <w:t xml:space="preserve"> medida que crece la proporción de llamadas exitosas, decrece el tiempo medio de espera.</w:t>
+      </w:r>
+      <w:r>
+        <w:rPr>
+          <w:rFonts w:eastAsia="Arial"/>
+        </w:rPr>
+        <w:t xml:space="preserve"> La justificación es que la proporción de exitosas crece por aumentar la cantidad de enlaces y tal incremento como consecuencia hace disminuir los tiempos de espera promedio.</w:t>
+      </w:r>
+      <w:r>
+        <w:rPr>
+          <w:rFonts w:eastAsia="Arial"/>
+        </w:rPr>
+        <w:t xml:space="preserve"> </w:t>
+      </w:r>
+      <w:r>
+        <w:rPr>
+          <w:rFonts w:eastAsia="Arial"/>
+        </w:rPr>
+        <w:t>De esta manera, la proporción de llamadas exitosas es inversamente proporcional al tiempo de espera promedio.</w:t>
+      </w:r>
+    </w:p>
+    <w:p>
+      <w:pPr>
+        <w:rPr>
+          <w:rFonts w:ascii="Arial" w:eastAsia="Arial" w:hAnsi="Arial" w:cs="Arial"/>
+          <w:b/>
+        </w:rPr>
+      </w:pPr>
+      <w:r>
+        <w:rPr>
+          <w:rFonts w:ascii="Arial" w:eastAsia="Arial" w:hAnsi="Arial" w:cs="Arial"/>
+          <w:b/>
+        </w:rPr>
+        <w:t xml:space="preserve">Para </w:t>
+      </w:r>
+      <w:r>
+        <w:rPr>
+          <w:rFonts w:ascii="Arial" w:eastAsia="Arial" w:hAnsi="Arial" w:cs="Arial"/>
+          <w:b/>
+        </w:rPr>
+        <w:t>variante</w:t>
+      </w:r>
+      <w:r>
+        <w:rPr>
+          <w:rFonts w:ascii="Arial" w:eastAsia="Arial" w:hAnsi="Arial" w:cs="Arial"/>
+          <w:b/>
+        </w:rPr>
+        <w:t xml:space="preserve"> 1 y 2:</w:t>
+      </w:r>
+    </w:p>
+    <w:p>
+      <w:pPr>
+        <w:rPr>
+          <w:rFonts w:ascii="Arial" w:eastAsia="Arial" w:hAnsi="Arial" w:cs="Arial"/>
+        </w:rPr>
+      </w:pPr>
+      <w:r>
+        <w:rPr>
+          <w:rFonts w:ascii="Arial" w:eastAsia="Arial" w:hAnsi="Arial" w:cs="Arial"/>
+        </w:rPr>
         <w:t>El reporte post ejecució</w:t>
       </w:r>
       <w:r>
@@ -9941,15 +10094,13 @@
         <w:rPr>
           <w:rFonts w:ascii="Arial" w:eastAsia="Arial" w:hAnsi="Arial" w:cs="Arial"/>
         </w:rPr>
-        <w:t>s</w:t>
-      </w:r>
-      <w:bookmarkStart w:id="61" w:name="_GoBack"/>
-      <w:bookmarkEnd w:id="61"/>
+        <w:t>es</w:t>
+      </w:r>
       <w:r>
         <w:rPr>
           <w:rFonts w:ascii="Arial" w:eastAsia="Arial" w:hAnsi="Arial" w:cs="Arial"/>
         </w:rPr>
-        <w:t>eria un reporte grafico y en tiempo real que permita monitorizar en avance del experimento y generar reportes en cualquier instante de la simulación.</w:t>
+        <w:t xml:space="preserve"> un reporte grafico y en tiempo real que permita monitorizar en avance del experimento y generar reportes en cualquier instante de la simulación.</w:t>
       </w:r>
     </w:p>
     <w:p>
@@ -9987,7 +10138,25 @@
         <w:rPr>
           <w:rFonts w:ascii="Arial" w:eastAsia="Arial" w:hAnsi="Arial" w:cs="Arial"/>
         </w:rPr>
-        <w:t>Naturalmente, disminuyendo el tiempo entre arribos y los tiempos de servicio la proporción de llamadas exitosas tiende a crecer. Suponiendo que estos datos son obtenidos a través de la observación del sistema real, o de datos históricos, no es viable alterarlos.</w:t>
+        <w:t>A priori</w:t>
+      </w:r>
+      <w:r>
+        <w:rPr>
+          <w:rFonts w:ascii="Arial" w:eastAsia="Arial" w:hAnsi="Arial" w:cs="Arial"/>
+        </w:rPr>
+        <w:t>, disminuyendo el tiempo entre ar</w:t>
+      </w:r>
+      <w:r>
+        <w:rPr>
+          <w:rFonts w:ascii="Arial" w:eastAsia="Arial" w:hAnsi="Arial" w:cs="Arial"/>
+        </w:rPr>
+        <w:t xml:space="preserve">ribos y los tiempos de servicio, </w:t>
+      </w:r>
+      <w:r>
+        <w:rPr>
+          <w:rFonts w:ascii="Arial" w:eastAsia="Arial" w:hAnsi="Arial" w:cs="Arial"/>
+        </w:rPr>
+        <w:t>la proporción de llamadas exitosas tiende a crecer. Suponiendo que estos datos son obtenidos a través de la observación del sistema real, o de datos históricos, no es viable alterarlos.</w:t>
       </w:r>
     </w:p>
     <w:p>
@@ -10087,91 +10256,92 @@
         <w:pStyle w:val="Ttulo1"/>
         <w:rPr>
           <w:rFonts w:ascii="Arial" w:hAnsi="Arial" w:cs="Arial"/>
-          <w:lang w:val="es-ES"/>
-        </w:rPr>
-      </w:pPr>
-      <w:bookmarkStart w:id="62" w:name="h.1pxezwc" w:colFirst="0" w:colLast="0"/>
-      <w:bookmarkStart w:id="63" w:name="h.3o7alnk" w:colFirst="0" w:colLast="0"/>
-      <w:bookmarkStart w:id="64" w:name="_Toc399159125"/>
+          <w:lang w:val="en-US"/>
+        </w:rPr>
+      </w:pPr>
+      <w:bookmarkStart w:id="61" w:name="h.1pxezwc" w:colFirst="0" w:colLast="0"/>
+      <w:bookmarkStart w:id="62" w:name="h.3o7alnk" w:colFirst="0" w:colLast="0"/>
+      <w:bookmarkStart w:id="63" w:name="_Toc399159125"/>
+      <w:bookmarkEnd w:id="61"/>
       <w:bookmarkEnd w:id="62"/>
+      <w:r>
+        <w:rPr>
+          <w:rFonts w:ascii="Arial" w:hAnsi="Arial" w:cs="Arial"/>
+          <w:lang w:val="en-US"/>
+        </w:rPr>
+        <w:t>Referencias</w:t>
+      </w:r>
       <w:bookmarkEnd w:id="63"/>
-      <w:r>
+    </w:p>
+    <w:p>
+      <w:pPr>
+        <w:pStyle w:val="Normal1"/>
+        <w:rPr>
+          <w:lang w:val="en-US"/>
+        </w:rPr>
+      </w:pPr>
+    </w:p>
+    <w:p>
+      <w:pPr>
+        <w:pStyle w:val="Normal1"/>
+        <w:jc w:val="both"/>
+        <w:rPr>
+          <w:lang w:val="en-US"/>
+        </w:rPr>
+      </w:pPr>
+      <w:r>
+        <w:rPr>
+          <w:lang w:val="en-US"/>
+        </w:rPr>
+        <w:t>[1] Ross, Sheldon M. S</w:t>
+      </w:r>
+      <w:r>
+        <w:rPr>
+          <w:lang w:val="en-US"/>
+        </w:rPr>
+        <w:t>imulation, Prentice Hall, 1999.</w:t>
+      </w:r>
+    </w:p>
+    <w:p>
+      <w:pPr>
+        <w:pStyle w:val="Normal1"/>
+        <w:jc w:val="both"/>
+      </w:pPr>
+      <w:r>
+        <w:t xml:space="preserve">[2] Winston, Wayne L. Investigación de operaciones. </w:t>
+      </w:r>
+      <w:r>
+        <w:t>Aplicaciones y algoritmos, Thomson, 2005.</w:t>
+      </w:r>
+    </w:p>
+    <w:p>
+      <w:pPr>
         <w:rPr>
           <w:rFonts w:ascii="Arial" w:hAnsi="Arial" w:cs="Arial"/>
-          <w:lang w:val="es-ES"/>
-        </w:rPr>
-        <w:t>Referencias</w:t>
-      </w:r>
-      <w:bookmarkEnd w:id="64"/>
-    </w:p>
-    <w:p>
-      <w:pPr>
-        <w:pStyle w:val="Normal1"/>
-        <w:rPr>
-          <w:lang w:val="en-US"/>
-        </w:rPr>
-      </w:pPr>
-    </w:p>
-    <w:p>
-      <w:pPr>
-        <w:pStyle w:val="Normal1"/>
-        <w:jc w:val="both"/>
-        <w:rPr>
-          <w:lang w:val="en-US"/>
-        </w:rPr>
-      </w:pPr>
-      <w:r>
-        <w:rPr>
-          <w:lang w:val="en-US"/>
-        </w:rPr>
-        <w:t>[1] Ross, Sheldon M. S</w:t>
-      </w:r>
-      <w:r>
-        <w:rPr>
-          <w:lang w:val="en-US"/>
-        </w:rPr>
-        <w:t>imulation, Prentice Hall, 1999.</w:t>
-      </w:r>
-    </w:p>
-    <w:p>
-      <w:pPr>
-        <w:pStyle w:val="Normal1"/>
-        <w:jc w:val="both"/>
-      </w:pPr>
-      <w:r>
-        <w:t xml:space="preserve">[2] Winston, Wayne L. Investigación de operaciones. </w:t>
-      </w:r>
-      <w:r>
-        <w:t>Aplicaciones y algoritmos, Thomson, 2005.</w:t>
-      </w:r>
-    </w:p>
-    <w:p>
-      <w:pPr>
+        </w:rPr>
+      </w:pPr>
+      <w:commentRangeStart w:id="64"/>
+      <w:commentRangeStart w:id="65"/>
+      <w:r>
         <w:rPr>
           <w:rFonts w:ascii="Arial" w:hAnsi="Arial" w:cs="Arial"/>
         </w:rPr>
-      </w:pPr>
-      <w:commentRangeStart w:id="65"/>
-      <w:commentRangeStart w:id="66"/>
-      <w:r>
-        <w:rPr>
-          <w:rFonts w:ascii="Arial" w:hAnsi="Arial" w:cs="Arial"/>
-        </w:rPr>
+        <w:lastRenderedPageBreak/>
         <w:t>.</w:t>
       </w:r>
+      <w:commentRangeEnd w:id="64"/>
+      <w:r>
+        <w:rPr>
+          <w:rStyle w:val="Refdecomentario"/>
+        </w:rPr>
+        <w:commentReference w:id="64"/>
+      </w:r>
       <w:commentRangeEnd w:id="65"/>
       <w:r>
         <w:rPr>
           <w:rStyle w:val="Refdecomentario"/>
         </w:rPr>
         <w:commentReference w:id="65"/>
-      </w:r>
-      <w:commentRangeEnd w:id="66"/>
-      <w:r>
-        <w:rPr>
-          <w:rStyle w:val="Refdecomentario"/>
-        </w:rPr>
-        <w:commentReference w:id="66"/>
       </w:r>
     </w:p>
     <w:sectPr>
@@ -10763,7 +10933,7 @@
       </w:r>
     </w:p>
   </w:comment>
-  <w:comment w:id="65" w:author="Pablo" w:date="2014-09-25T10:36:00Z" w:initials="P">
+  <w:comment w:id="64" w:author="Pablo" w:date="2014-09-25T10:36:00Z" w:initials="P">
     <w:p>
       <w:pPr>
         <w:pStyle w:val="Textocomentario"/>
@@ -10779,7 +10949,7 @@
       </w:r>
     </w:p>
   </w:comment>
-  <w:comment w:id="66" w:author="Titan" w:date="2014-09-29T09:50:00Z" w:initials="T">
+  <w:comment w:id="65" w:author="Titan" w:date="2014-09-29T09:50:00Z" w:initials="T">
     <w:p>
       <w:pPr>
         <w:pStyle w:val="Textocomentario"/>
@@ -15940,7 +16110,7 @@
 </file>
 
 <file path=customXml/itemProps1.xml><?xml version="1.0" encoding="utf-8"?>
-<ds:datastoreItem xmlns:ds="http://schemas.openxmlformats.org/officeDocument/2006/customXml" ds:itemID="{2EB62382-09AA-4B8F-8A68-C531B11167A5}">
+<ds:datastoreItem xmlns:ds="http://schemas.openxmlformats.org/officeDocument/2006/customXml" ds:itemID="{2687DF19-95DD-4FDF-90AF-0040736FDC5F}">
   <ds:schemaRefs>
     <ds:schemaRef ds:uri="http://schemas.openxmlformats.org/officeDocument/2006/bibliography"/>
   </ds:schemaRefs>

</xml_diff>